<commit_message>
refs #152 * Review UC/SSD3
</commit_message>
<xml_diff>
--- a/doc/03_Anforderderungsspezifikation/UC3_Rapport_Generieren.docx
+++ b/doc/03_Anforderderungsspezifikation/UC3_Rapport_Generieren.docx
@@ -232,7 +232,15 @@
           </w:tcPr>
           <w:p>
             <w:r>
-              <w:t>24.03.2011</w:t>
+              <w:t>2</w:t>
+            </w:r>
+            <w:r>
+              <w:t>5</w:t>
+            </w:r>
+            <w:bookmarkStart w:id="2" w:name="_GoBack"/>
+            <w:bookmarkEnd w:id="2"/>
+            <w:r>
+              <w:t>.03.2011</w:t>
             </w:r>
           </w:p>
         </w:tc>
@@ -271,7 +279,7 @@
         </w:tc>
       </w:tr>
     </w:tbl>
-    <w:bookmarkStart w:id="2" w:name="_Toc288739681" w:displacedByCustomXml="next"/>
+    <w:bookmarkStart w:id="3" w:name="_Toc288739681" w:displacedByCustomXml="next"/>
     <w:sdt>
       <w:sdtPr>
         <w:rPr>
@@ -299,7 +307,7 @@
           <w:r>
             <w:t>Inhaltsverzeichnis</w:t>
           </w:r>
-          <w:bookmarkEnd w:id="2"/>
+          <w:bookmarkEnd w:id="3"/>
         </w:p>
         <w:p>
           <w:pPr>
@@ -687,7 +695,7 @@
       <w:pPr>
         <w:pStyle w:val="berschrift1"/>
       </w:pPr>
-      <w:bookmarkStart w:id="3" w:name="_Toc288739682"/>
+      <w:bookmarkStart w:id="4" w:name="_Toc288739682"/>
       <w:r>
         <w:t>UC3</w:t>
       </w:r>
@@ -697,7 +705,7 @@
       <w:r>
         <w:t>Rapport generieren</w:t>
       </w:r>
-      <w:bookmarkEnd w:id="3"/>
+      <w:bookmarkEnd w:id="4"/>
     </w:p>
     <w:tbl>
       <w:tblPr>
@@ -889,13 +897,7 @@
               <w:cnfStyle w:val="000000100000" w:firstRow="0" w:lastRow="0" w:firstColumn="0" w:lastColumn="0" w:oddVBand="0" w:evenVBand="0" w:oddHBand="1" w:evenHBand="0" w:firstRowFirstColumn="0" w:firstRowLastColumn="0" w:lastRowFirstColumn="0" w:lastRowLastColumn="0"/>
             </w:pPr>
             <w:r>
-              <w:t>Automatische Generierung von Ra</w:t>
-            </w:r>
-            <w:r>
-              <w:t>pport</w:t>
-            </w:r>
-            <w:r>
-              <w:t>en ohne</w:t>
+              <w:t>Automatische Generierung von Rapporten ohne</w:t>
             </w:r>
             <w:r>
               <w:t xml:space="preserve"> zusätzlichen Erfassungsaufwand, z</w:t>
@@ -906,8 +908,6 @@
             <w:r>
               <w:t>dessen Schreibarbeit eliminiert</w:t>
             </w:r>
-            <w:bookmarkStart w:id="4" w:name="_GoBack"/>
-            <w:bookmarkEnd w:id="4"/>
           </w:p>
         </w:tc>
       </w:tr>
@@ -976,7 +976,13 @@
               <w:rPr>
                 <w:b w:val="0"/>
               </w:rPr>
-              <w:t>Sekretärin ist beim System angemeldet (UC5).</w:t>
+              <w:t xml:space="preserve">Sekretärin ist beim System angemeldet </w:t>
+            </w:r>
+            <w:r>
+              <w:rPr>
+                <w:b w:val="0"/>
+              </w:rPr>
+              <w:t>(UC5)</w:t>
             </w:r>
           </w:p>
           <w:p>
@@ -994,7 +1000,13 @@
               <w:rPr>
                 <w:b w:val="0"/>
               </w:rPr>
-              <w:t>Sekretärin weiss durch Kommunikation mit Mitarbeitern, dass alle Stundeneinträge, die zu dem entsprechenden Auftrag gehören, im System erfasst wurden.</w:t>
+              <w:t>Sekretärin weiss durch Kommunikation mit Mitarbeitern, dass alle Stundeneinträge, die zu dem entsprechenden Auftrag ge</w:t>
+            </w:r>
+            <w:r>
+              <w:rPr>
+                <w:b w:val="0"/>
+              </w:rPr>
+              <w:t>hören, im System erfasst wurden</w:t>
             </w:r>
           </w:p>
         </w:tc>
@@ -1041,7 +1053,13 @@
               <w:rPr>
                 <w:b w:val="0"/>
               </w:rPr>
-              <w:t>Rapport mit Angaben zu Kundenadresse, Rechnungsadresse, geleisteten Stunden, verwendeten Materialien, allfälligen Notizen und Total an Materialien und Stunden für bestimmten Auftrag wurden generiert.</w:t>
+              <w:t>Rapport mit Angaben zu Kundenadresse, Rechnungsadresse, geleisteten Stunden, verwendeten Materialien, allfälligen Notizen und Total an Materialien und Stunden für best</w:t>
+            </w:r>
+            <w:r>
+              <w:rPr>
+                <w:b w:val="0"/>
+              </w:rPr>
+              <w:t>immten Auftrag wurden generiert</w:t>
             </w:r>
           </w:p>
         </w:tc>
@@ -1094,14 +1112,8 @@
           <w:p>
             <w:pPr>
               <w:cnfStyle w:val="000000100000" w:firstRow="0" w:lastRow="0" w:firstColumn="0" w:lastColumn="0" w:oddVBand="0" w:evenVBand="0" w:oddHBand="1" w:evenHBand="0" w:firstRowFirstColumn="0" w:firstRowLastColumn="0" w:lastRowFirstColumn="0" w:lastRowLastColumn="0"/>
-              <w:rPr>
-                <w:i/>
-              </w:rPr>
             </w:pPr>
             <w:r>
-              <w:rPr>
-                <w:i/>
-              </w:rPr>
               <w:t>System</w:t>
             </w:r>
           </w:p>
@@ -1144,7 +1156,18 @@
                 <w:b w:val="0"/>
               </w:rPr>
               <w:tab/>
-              <w:t>generieren.</w:t>
+            </w:r>
+            <w:r>
+              <w:rPr>
+                <w:b w:val="0"/>
+              </w:rPr>
+              <w:t>generieren</w:t>
+            </w:r>
+            <w:r>
+              <w:rPr>
+                <w:b w:val="0"/>
+              </w:rPr>
+              <w:t>.</w:t>
             </w:r>
           </w:p>
           <w:p/>
@@ -1158,38 +1181,42 @@
               <w:tabs>
                 <w:tab w:val="left" w:pos="317"/>
               </w:tabs>
+              <w:ind w:left="317" w:hanging="317"/>
               <w:cnfStyle w:val="000000010000" w:firstRow="0" w:lastRow="0" w:firstColumn="0" w:lastColumn="0" w:oddVBand="0" w:evenVBand="0" w:oddHBand="0" w:evenHBand="1" w:firstRowFirstColumn="0" w:firstRowLastColumn="0" w:lastRowFirstColumn="0" w:lastRowLastColumn="0"/>
             </w:pPr>
-            <w:r>
-              <w:rPr>
-                <w:i/>
-              </w:rPr>
-              <w:br/>
-            </w:r>
-            <w:r>
-              <w:rPr>
-                <w:i/>
-              </w:rPr>
-              <w:br/>
+          </w:p>
+          <w:p>
+            <w:pPr>
+              <w:tabs>
+                <w:tab w:val="left" w:pos="317"/>
+              </w:tabs>
+              <w:ind w:left="317" w:hanging="317"/>
+              <w:cnfStyle w:val="000000010000" w:firstRow="0" w:lastRow="0" w:firstColumn="0" w:lastColumn="0" w:oddVBand="0" w:evenVBand="0" w:oddHBand="0" w:evenHBand="1" w:firstRowFirstColumn="0" w:firstRowLastColumn="0" w:lastRowFirstColumn="0" w:lastRowLastColumn="0"/>
+            </w:pPr>
+          </w:p>
+          <w:p>
+            <w:pPr>
+              <w:tabs>
+                <w:tab w:val="left" w:pos="317"/>
+              </w:tabs>
+              <w:ind w:left="317" w:hanging="317"/>
+              <w:cnfStyle w:val="000000010000" w:firstRow="0" w:lastRow="0" w:firstColumn="0" w:lastColumn="0" w:oddVBand="0" w:evenVBand="0" w:oddHBand="0" w:evenHBand="1" w:firstRowFirstColumn="0" w:firstRowLastColumn="0" w:lastRowFirstColumn="0" w:lastRowLastColumn="0"/>
+            </w:pPr>
+            <w:r>
               <w:t>2.</w:t>
             </w:r>
             <w:r>
-              <w:rPr>
-                <w:i/>
-              </w:rPr>
               <w:tab/>
-            </w:r>
-            <w:r>
-              <w:rPr>
-                <w:i/>
-              </w:rPr>
-              <w:t>Sys</w:t>
-            </w:r>
-            <w:r>
-              <w:rPr>
-                <w:i/>
-              </w:rPr>
-              <w:t>tem: Generiert Rapport</w:t>
+              <w:t>System</w:t>
+            </w:r>
+            <w:r>
+              <w:t xml:space="preserve"> g</w:t>
+            </w:r>
+            <w:r>
+              <w:t>eneriert Rapport</w:t>
+            </w:r>
+            <w:r>
+              <w:t xml:space="preserve"> und berechnet aus dem Auftrag die totale Anzahl Stunden, die totale Anzahl Stunden pro Mitarbeiter und die totalen Kosten für das Material</w:t>
             </w:r>
           </w:p>
         </w:tc>
@@ -1206,6 +1233,7 @@
           </w:tcPr>
           <w:p>
             <w:r>
+              <w:lastRenderedPageBreak/>
               <w:t>Extensions</w:t>
             </w:r>
           </w:p>
@@ -1231,7 +1259,7 @@
               <w:rPr>
                 <w:b w:val="0"/>
               </w:rPr>
-              <w:t>Benutzer</w:t>
+              <w:t>-</w:t>
             </w:r>
           </w:p>
         </w:tc>
@@ -1242,16 +1270,7 @@
           <w:p>
             <w:pPr>
               <w:cnfStyle w:val="000000010000" w:firstRow="0" w:lastRow="0" w:firstColumn="0" w:lastColumn="0" w:oddVBand="0" w:evenVBand="0" w:oddHBand="0" w:evenHBand="1" w:firstRowFirstColumn="0" w:firstRowLastColumn="0" w:lastRowFirstColumn="0" w:lastRowLastColumn="0"/>
-              <w:rPr>
-                <w:i/>
-              </w:rPr>
             </w:pPr>
-            <w:r>
-              <w:rPr>
-                <w:i/>
-              </w:rPr>
-              <w:t>System</w:t>
-            </w:r>
           </w:p>
         </w:tc>
       </w:tr>
@@ -1262,77 +1281,13 @@
         <w:tc>
           <w:tcPr>
             <w:cnfStyle w:val="001000000000" w:firstRow="0" w:lastRow="0" w:firstColumn="1" w:lastColumn="0" w:oddVBand="0" w:evenVBand="0" w:oddHBand="0" w:evenHBand="0" w:firstRowFirstColumn="0" w:firstRowLastColumn="0" w:lastRowFirstColumn="0" w:lastRowLastColumn="0"/>
-            <w:tcW w:w="5495" w:type="dxa"/>
-            <w:gridSpan w:val="2"/>
+            <w:tcW w:w="9212" w:type="dxa"/>
+            <w:gridSpan w:val="3"/>
           </w:tcPr>
           <w:p>
-            <w:pPr>
-              <w:tabs>
-                <w:tab w:val="left" w:pos="426"/>
-              </w:tabs>
-              <w:rPr>
-                <w:b w:val="0"/>
-              </w:rPr>
-            </w:pPr>
-            <w:r>
-              <w:rPr>
-                <w:b w:val="0"/>
-              </w:rPr>
-              <w:t>*a.</w:t>
-            </w:r>
-            <w:r>
-              <w:rPr>
-                <w:b w:val="0"/>
-              </w:rPr>
-              <w:tab/>
-              <w:t>Server ist nicht erreichbar</w:t>
-            </w:r>
-          </w:p>
-          <w:p>
-            <w:pPr>
-              <w:tabs>
-                <w:tab w:val="left" w:pos="426"/>
-              </w:tabs>
-            </w:pPr>
-            <w:r>
-              <w:rPr>
-                <w:b w:val="0"/>
-              </w:rPr>
-              <w:tab/>
-            </w:r>
-            <w:r>
-              <w:rPr>
-                <w:b w:val="0"/>
-              </w:rPr>
-              <w:t>1.</w:t>
-            </w:r>
-            <w:r>
-              <w:rPr>
-                <w:b w:val="0"/>
-              </w:rPr>
-              <w:tab/>
-            </w:r>
-            <w:r>
-              <w:rPr>
-                <w:b w:val="0"/>
-              </w:rPr>
-              <w:t>Rapport wird zu einem späteren Zeitpunkt generiert.</w:t>
-            </w:r>
-          </w:p>
-        </w:tc>
-        <w:tc>
-          <w:tcPr>
-            <w:tcW w:w="3717" w:type="dxa"/>
-          </w:tcPr>
-          <w:p>
-            <w:pPr>
-              <w:cnfStyle w:val="000000100000" w:firstRow="0" w:lastRow="0" w:firstColumn="0" w:lastColumn="0" w:oddVBand="0" w:evenVBand="0" w:oddHBand="1" w:evenHBand="0" w:firstRowFirstColumn="0" w:firstRowLastColumn="0" w:lastRowFirstColumn="0" w:lastRowLastColumn="0"/>
-            </w:pPr>
-          </w:p>
-          <w:p>
-            <w:pPr>
-              <w:cnfStyle w:val="000000100000" w:firstRow="0" w:lastRow="0" w:firstColumn="0" w:lastColumn="0" w:oddVBand="0" w:evenVBand="0" w:oddHBand="1" w:evenHBand="0" w:firstRowFirstColumn="0" w:firstRowLastColumn="0" w:lastRowFirstColumn="0" w:lastRowLastColumn="0"/>
-            </w:pPr>
+            <w:r>
+              <w:t>Special Requirements</w:t>
+            </w:r>
           </w:p>
         </w:tc>
       </w:tr>
@@ -1349,15 +1304,14 @@
           <w:p>
             <w:pPr>
               <w:rPr>
-                <w:lang w:val="en-GB"/>
+                <w:b w:val="0"/>
               </w:rPr>
             </w:pPr>
             <w:r>
               <w:rPr>
-                <w:lang w:val="en-GB"/>
-              </w:rPr>
-              <w:lastRenderedPageBreak/>
-              <w:t>Special Requirements</w:t>
+                <w:b w:val="0"/>
+              </w:rPr>
+              <w:t>-</w:t>
             </w:r>
           </w:p>
         </w:tc>
@@ -1373,18 +1327,8 @@
             <w:gridSpan w:val="3"/>
           </w:tcPr>
           <w:p>
-            <w:pPr>
-              <w:rPr>
-                <w:b w:val="0"/>
-                <w:lang w:val="en-GB"/>
-              </w:rPr>
-            </w:pPr>
-            <w:r>
-              <w:rPr>
-                <w:b w:val="0"/>
-                <w:lang w:val="en-GB"/>
-              </w:rPr>
-              <w:t>-</w:t>
+            <w:r>
+              <w:t>Technology and Data Variations List</w:t>
             </w:r>
           </w:p>
         </w:tc>
@@ -1402,14 +1346,14 @@
           <w:p>
             <w:pPr>
               <w:rPr>
-                <w:lang w:val="en-GB"/>
+                <w:b w:val="0"/>
               </w:rPr>
             </w:pPr>
             <w:r>
               <w:rPr>
-                <w:lang w:val="en-GB"/>
-              </w:rPr>
-              <w:t>Technology and Data Variations List</w:t>
+                <w:b w:val="0"/>
+              </w:rPr>
+              <w:t>-</w:t>
             </w:r>
           </w:p>
         </w:tc>
@@ -1425,18 +1369,8 @@
             <w:gridSpan w:val="3"/>
           </w:tcPr>
           <w:p>
-            <w:pPr>
-              <w:rPr>
-                <w:b w:val="0"/>
-                <w:lang w:val="en-GB"/>
-              </w:rPr>
-            </w:pPr>
-            <w:r>
-              <w:rPr>
-                <w:b w:val="0"/>
-                <w:lang w:val="en-GB"/>
-              </w:rPr>
-              <w:t>-</w:t>
+            <w:r>
+              <w:t>Frequency of Occurrence</w:t>
             </w:r>
           </w:p>
         </w:tc>
@@ -1452,8 +1386,34 @@
             <w:gridSpan w:val="3"/>
           </w:tcPr>
           <w:p>
-            <w:r>
-              <w:t>Frequency of Occurrence</w:t>
+            <w:pPr>
+              <w:rPr>
+                <w:b w:val="0"/>
+              </w:rPr>
+            </w:pPr>
+            <w:r>
+              <w:rPr>
+                <w:b w:val="0"/>
+              </w:rPr>
+              <w:t>Einmal pro Woche werden an einem</w:t>
+            </w:r>
+            <w:r>
+              <w:rPr>
+                <w:b w:val="0"/>
+              </w:rPr>
+              <w:t xml:space="preserve"> Tag mehrere</w:t>
+            </w:r>
+            <w:r>
+              <w:rPr>
+                <w:b w:val="0"/>
+              </w:rPr>
+              <w:t xml:space="preserve"> (ca. 50-250)</w:t>
+            </w:r>
+            <w:r>
+              <w:rPr>
+                <w:b w:val="0"/>
+              </w:rPr>
+              <w:t xml:space="preserve"> Rapporte generiert</w:t>
             </w:r>
           </w:p>
         </w:tc>
@@ -1469,16 +1429,8 @@
             <w:gridSpan w:val="3"/>
           </w:tcPr>
           <w:p>
-            <w:pPr>
-              <w:rPr>
-                <w:b w:val="0"/>
-              </w:rPr>
-            </w:pPr>
-            <w:r>
-              <w:rPr>
-                <w:b w:val="0"/>
-              </w:rPr>
-              <w:t>Einmal pro Woche werden an einem Tag mehrere Rapporte generiert.</w:t>
+            <w:r>
+              <w:t>Open Issues</w:t>
             </w:r>
           </w:p>
         </w:tc>
@@ -1486,23 +1438,6 @@
       <w:tr>
         <w:trPr>
           <w:cnfStyle w:val="000000010000" w:firstRow="0" w:lastRow="0" w:firstColumn="0" w:lastColumn="0" w:oddVBand="0" w:evenVBand="0" w:oddHBand="0" w:evenHBand="1" w:firstRowFirstColumn="0" w:firstRowLastColumn="0" w:lastRowFirstColumn="0" w:lastRowLastColumn="0"/>
-        </w:trPr>
-        <w:tc>
-          <w:tcPr>
-            <w:cnfStyle w:val="001000000000" w:firstRow="0" w:lastRow="0" w:firstColumn="1" w:lastColumn="0" w:oddVBand="0" w:evenVBand="0" w:oddHBand="0" w:evenHBand="0" w:firstRowFirstColumn="0" w:firstRowLastColumn="0" w:lastRowFirstColumn="0" w:lastRowLastColumn="0"/>
-            <w:tcW w:w="9212" w:type="dxa"/>
-            <w:gridSpan w:val="3"/>
-          </w:tcPr>
-          <w:p>
-            <w:r>
-              <w:t>Open Issues</w:t>
-            </w:r>
-          </w:p>
-        </w:tc>
-      </w:tr>
-      <w:tr>
-        <w:trPr>
-          <w:cnfStyle w:val="000000100000" w:firstRow="0" w:lastRow="0" w:firstColumn="0" w:lastColumn="0" w:oddVBand="0" w:evenVBand="0" w:oddHBand="1" w:evenHBand="0" w:firstRowFirstColumn="0" w:firstRowLastColumn="0" w:lastRowFirstColumn="0" w:lastRowLastColumn="0"/>
         </w:trPr>
         <w:tc>
           <w:tcPr>
@@ -1644,7 +1579,7 @@
       <w:rPr>
         <w:noProof/>
       </w:rPr>
-      <w:t>24. März 2011</w:t>
+      <w:t>25. März 2011</w:t>
     </w:r>
     <w:r>
       <w:fldChar w:fldCharType="end"/>
@@ -1696,31 +1631,16 @@
       </w:rPr>
       <w:t xml:space="preserve"> von </w:t>
     </w:r>
-    <w:r>
-      <w:fldChar w:fldCharType="begin"/>
-    </w:r>
-    <w:r>
-      <w:instrText>NUMPAGES  \* Arabic  \* MERGEFORMAT</w:instrText>
-    </w:r>
-    <w:r>
-      <w:fldChar w:fldCharType="separate"/>
-    </w:r>
-    <w:r>
-      <w:rPr>
-        <w:b/>
-        <w:noProof/>
-        <w:lang w:val="de-DE"/>
-      </w:rPr>
-      <w:t>2</w:t>
-    </w:r>
-    <w:r>
-      <w:rPr>
-        <w:b/>
-        <w:noProof/>
-        <w:lang w:val="de-DE"/>
-      </w:rPr>
-      <w:fldChar w:fldCharType="end"/>
-    </w:r>
+    <w:fldSimple w:instr="NUMPAGES  \* Arabic  \* MERGEFORMAT">
+      <w:r>
+        <w:rPr>
+          <w:b/>
+          <w:noProof/>
+          <w:lang w:val="de-DE"/>
+        </w:rPr>
+        <w:t>2</w:t>
+      </w:r>
+    </w:fldSimple>
   </w:p>
 </w:ftr>
 </file>
@@ -7567,7 +7487,7 @@
 </file>
 
 <file path=customXml/itemProps1.xml><?xml version="1.0" encoding="utf-8"?>
-<ds:datastoreItem xmlns:ds="http://schemas.openxmlformats.org/officeDocument/2006/customXml" ds:itemID="{C5067EC1-F48A-4DEF-B91C-937F57DFCB0F}">
+<ds:datastoreItem xmlns:ds="http://schemas.openxmlformats.org/officeDocument/2006/customXml" ds:itemID="{8509D712-3213-4037-A1CB-F7FC16F367F2}">
   <ds:schemaRefs>
     <ds:schemaRef ds:uri="http://schemas.openxmlformats.org/officeDocument/2006/bibliography"/>
   </ds:schemaRefs>

</xml_diff>